<commit_message>
Added Awards and Extracurriculars
</commit_message>
<xml_diff>
--- a/images/Ashana_Research_ Abstract.docx
+++ b/images/Ashana_Research_ Abstract.docx
@@ -161,13 +161,7 @@
         <w:rPr>
           <w:rFonts w:ascii="Times New Roman" w:hAnsi="Times New Roman" w:cs="Times New Roman"/>
         </w:rPr>
-        <w:t xml:space="preserve"> </w:t>
-      </w:r>
-      <w:r>
-        <w:rPr>
-          <w:rFonts w:ascii="Times New Roman" w:hAnsi="Times New Roman" w:cs="Times New Roman"/>
-        </w:rPr>
-        <w:t>With this disease one has to create some vaccination strategies, to allow for eradication. The method is known as p</w:t>
+        <w:t xml:space="preserve"> With this disease one has to create some vaccination strategies, to allow for eradication. The method is known as p</w:t>
       </w:r>
       <w:r>
         <w:t>u</w:t>
@@ -443,15 +437,7 @@
           <w:rFonts w:ascii="Times New Roman" w:hAnsi="Times New Roman" w:cs="Times New Roman"/>
         </w:rPr>
         <w:lastRenderedPageBreak/>
-        <w:t xml:space="preserve">model for prevention with various vaccination strategies to understand how the infectious disease can be prevented. </w:t>
-      </w:r>
-      <w:bookmarkStart w:id="0" w:name="_GoBack"/>
-      <w:bookmarkEnd w:id="0"/>
-      <w:r>
-        <w:rPr>
-          <w:rFonts w:ascii="Times New Roman" w:hAnsi="Times New Roman" w:cs="Times New Roman"/>
-        </w:rPr>
-        <w:t xml:space="preserve">This research utilizes a deterministic SI/SVI model, which is a certain type of compartmental model with three different compartments with respect to time. </w:t>
+        <w:t xml:space="preserve">model for prevention with various vaccination strategies to understand how the infectious disease can be prevented. This research utilizes a deterministic SI/SVI model, which is a certain type of compartmental model with three different compartments with respect to time. </w:t>
       </w:r>
     </w:p>
     <w:p>
@@ -575,7 +561,9 @@
     </w:p>
     <w:p>
       <w:pPr>
-        <w:rPr>
+        <w:spacing w:line="276" w:lineRule="auto"/>
+        <w:rPr>
+          <w:ins w:id="0" w:author="Ashana Evans" w:date="2016-03-14T15:39:00Z"/>
           <w:rFonts w:ascii="Times New Roman" w:hAnsi="Times New Roman" w:cs="Times New Roman"/>
         </w:rPr>
       </w:pPr>
@@ -585,16 +573,6 @@
         <w:spacing w:line="276" w:lineRule="auto"/>
         <w:ind w:firstLine="720"/>
         <w:rPr>
-          <w:ins w:id="1" w:author="Ashana Evans" w:date="2016-03-14T15:39:00Z"/>
-          <w:rFonts w:ascii="Times New Roman" w:hAnsi="Times New Roman" w:cs="Times New Roman"/>
-        </w:rPr>
-      </w:pPr>
-    </w:p>
-    <w:p>
-      <w:pPr>
-        <w:spacing w:line="276" w:lineRule="auto"/>
-        <w:ind w:firstLine="720"/>
-        <w:rPr>
           <w:rFonts w:ascii="Times New Roman" w:hAnsi="Times New Roman" w:cs="Times New Roman"/>
         </w:rPr>
       </w:pPr>
@@ -604,6 +582,7 @@
         </w:rPr>
         <w:t xml:space="preserve">Moreover, </w:t>
       </w:r>
+      <w:bookmarkStart w:id="1" w:name="_GoBack"/>
       <w:r>
         <w:rPr>
           <w:rFonts w:ascii="Times New Roman" w:hAnsi="Times New Roman" w:cs="Times New Roman"/>
@@ -670,6 +649,7 @@
         </w:rPr>
         <w:t>.</w:t>
       </w:r>
+      <w:bookmarkEnd w:id="1"/>
       <w:ins w:id="2" w:author="Ashana Evans" w:date="2016-03-14T15:18:00Z">
         <w:r>
           <w:rPr>
@@ -847,7 +827,35 @@
         <w:rPr>
           <w:rFonts w:ascii="Times New Roman" w:eastAsia="Times New Roman" w:hAnsi="Times New Roman" w:cs="Times New Roman"/>
         </w:rPr>
-        <w:t>Liu, X, Takecuchi, Y., Iwami, S., A Mathematical Investigation of Vaccination Strategies to Prevent Measles Epidemics. Journal of Theoretical Biology 253 (2008) 1–11.</w:t>
+        <w:t xml:space="preserve">Liu, X, </w:t>
+      </w:r>
+      <w:proofErr w:type="spellStart"/>
+      <w:r>
+        <w:rPr>
+          <w:rFonts w:ascii="Times New Roman" w:eastAsia="Times New Roman" w:hAnsi="Times New Roman" w:cs="Times New Roman"/>
+        </w:rPr>
+        <w:t>Takecuchi</w:t>
+      </w:r>
+      <w:proofErr w:type="spellEnd"/>
+      <w:r>
+        <w:rPr>
+          <w:rFonts w:ascii="Times New Roman" w:eastAsia="Times New Roman" w:hAnsi="Times New Roman" w:cs="Times New Roman"/>
+        </w:rPr>
+        <w:t xml:space="preserve">, Y., </w:t>
+      </w:r>
+      <w:proofErr w:type="spellStart"/>
+      <w:r>
+        <w:rPr>
+          <w:rFonts w:ascii="Times New Roman" w:eastAsia="Times New Roman" w:hAnsi="Times New Roman" w:cs="Times New Roman"/>
+        </w:rPr>
+        <w:t>Iwami</w:t>
+      </w:r>
+      <w:proofErr w:type="spellEnd"/>
+      <w:r>
+        <w:rPr>
+          <w:rFonts w:ascii="Times New Roman" w:eastAsia="Times New Roman" w:hAnsi="Times New Roman" w:cs="Times New Roman"/>
+        </w:rPr>
+        <w:t>, S., A Mathematical Investigation of Vaccination Strategies to Prevent Measles Epidemics. Journal of Theoretical Biology 253 (2008) 1–11.</w:t>
       </w:r>
     </w:p>
     <w:p>

</xml_diff>